<commit_message>
Mark suggestions in feedback_20200326 as resolved
</commit_message>
<xml_diff>
--- a/feedback/Air-20200326.docx
+++ b/feedback/Air-20200326.docx
@@ -81,8 +81,37 @@
       <w:r>
         <w:t xml:space="preserve">Prepared by </w:t>
       </w:r>
-      <w:r>
-        <w:t>YuePeng LONG, YiTao QIU, HongYue SHEN and RongKai LIU</w:t>
+      <w:proofErr w:type="spellStart"/>
+      <w:r>
+        <w:t>YuePeng</w:t>
+      </w:r>
+      <w:proofErr w:type="spellEnd"/>
+      <w:r>
+        <w:t xml:space="preserve"> LONG, </w:t>
+      </w:r>
+      <w:proofErr w:type="spellStart"/>
+      <w:r>
+        <w:t>YiTao</w:t>
+      </w:r>
+      <w:proofErr w:type="spellEnd"/>
+      <w:r>
+        <w:t xml:space="preserve"> QIU, </w:t>
+      </w:r>
+      <w:proofErr w:type="spellStart"/>
+      <w:r>
+        <w:t>HongYue</w:t>
+      </w:r>
+      <w:proofErr w:type="spellEnd"/>
+      <w:r>
+        <w:t xml:space="preserve"> SHEN and </w:t>
+      </w:r>
+      <w:proofErr w:type="spellStart"/>
+      <w:r>
+        <w:t>RongKai</w:t>
+      </w:r>
+      <w:proofErr w:type="spellEnd"/>
+      <w:r>
+        <w:t xml:space="preserve"> LIU</w:t>
       </w:r>
     </w:p>
     <w:p>
@@ -3459,7 +3488,21 @@
               <w:rPr>
                 <w:b/>
               </w:rPr>
-              <w:t>Reason For Changes</w:t>
+              <w:t xml:space="preserve">Reason </w:t>
+            </w:r>
+            <w:proofErr w:type="gramStart"/>
+            <w:r>
+              <w:rPr>
+                <w:b/>
+              </w:rPr>
+              <w:t>For</w:t>
+            </w:r>
+            <w:proofErr w:type="gramEnd"/>
+            <w:r>
+              <w:rPr>
+                <w:b/>
+              </w:rPr>
+              <w:t xml:space="preserve"> Changes</w:t>
             </w:r>
           </w:p>
         </w:tc>
@@ -3501,12 +3544,38 @@
               <w:spacing w:before="40" w:after="40"/>
               <w:jc w:val="both"/>
             </w:pPr>
+            <w:proofErr w:type="spellStart"/>
             <w:r>
-              <w:t xml:space="preserve">YuePeng LONG, YiTao QIU, </w:t>
+              <w:t>YuePeng</w:t>
             </w:r>
+            <w:proofErr w:type="spellEnd"/>
+            <w:r>
+              <w:t xml:space="preserve"> LONG, </w:t>
+            </w:r>
+            <w:proofErr w:type="spellStart"/>
+            <w:r>
+              <w:t>YiTao</w:t>
+            </w:r>
+            <w:proofErr w:type="spellEnd"/>
+            <w:r>
+              <w:t xml:space="preserve"> QIU, </w:t>
+            </w:r>
+            <w:proofErr w:type="spellStart"/>
             <w:r>
               <w:lastRenderedPageBreak/>
-              <w:t xml:space="preserve">HongYue SHEN, RongKai </w:t>
+              <w:t>HongYue</w:t>
+            </w:r>
+            <w:proofErr w:type="spellEnd"/>
+            <w:r>
+              <w:t xml:space="preserve"> SHEN, </w:t>
+            </w:r>
+            <w:proofErr w:type="spellStart"/>
+            <w:r>
+              <w:t>RongKai</w:t>
+            </w:r>
+            <w:proofErr w:type="spellEnd"/>
+            <w:r>
+              <w:t xml:space="preserve"> </w:t>
             </w:r>
             <w:r>
               <w:t xml:space="preserve">          </w:t>
@@ -3579,8 +3648,37 @@
               <w:spacing w:before="40" w:after="40"/>
               <w:jc w:val="both"/>
             </w:pPr>
+            <w:proofErr w:type="spellStart"/>
             <w:r>
-              <w:t>YuePeng LONG, YiTao QIU, HongYue SHEN, RongKai           LIU</w:t>
+              <w:t>YuePeng</w:t>
+            </w:r>
+            <w:proofErr w:type="spellEnd"/>
+            <w:r>
+              <w:t xml:space="preserve"> LONG, </w:t>
+            </w:r>
+            <w:proofErr w:type="spellStart"/>
+            <w:r>
+              <w:t>YiTao</w:t>
+            </w:r>
+            <w:proofErr w:type="spellEnd"/>
+            <w:r>
+              <w:t xml:space="preserve"> QIU, </w:t>
+            </w:r>
+            <w:proofErr w:type="spellStart"/>
+            <w:r>
+              <w:t>HongYue</w:t>
+            </w:r>
+            <w:proofErr w:type="spellEnd"/>
+            <w:r>
+              <w:t xml:space="preserve"> SHEN, </w:t>
+            </w:r>
+            <w:proofErr w:type="spellStart"/>
+            <w:r>
+              <w:t>RongKai</w:t>
+            </w:r>
+            <w:proofErr w:type="spellEnd"/>
+            <w:r>
+              <w:t xml:space="preserve">           LIU</w:t>
             </w:r>
           </w:p>
         </w:tc>
@@ -3679,8 +3777,37 @@
               <w:spacing w:before="40" w:after="40"/>
               <w:jc w:val="both"/>
             </w:pPr>
+            <w:proofErr w:type="spellStart"/>
             <w:r>
-              <w:t>YuePeng LONG, YiTao QIU, HongYue SHEN, RongKai           LIU</w:t>
+              <w:t>YuePeng</w:t>
+            </w:r>
+            <w:proofErr w:type="spellEnd"/>
+            <w:r>
+              <w:t xml:space="preserve"> LONG, </w:t>
+            </w:r>
+            <w:proofErr w:type="spellStart"/>
+            <w:r>
+              <w:t>YiTao</w:t>
+            </w:r>
+            <w:proofErr w:type="spellEnd"/>
+            <w:r>
+              <w:t xml:space="preserve"> QIU, </w:t>
+            </w:r>
+            <w:proofErr w:type="spellStart"/>
+            <w:r>
+              <w:t>HongYue</w:t>
+            </w:r>
+            <w:proofErr w:type="spellEnd"/>
+            <w:r>
+              <w:t xml:space="preserve"> SHEN, </w:t>
+            </w:r>
+            <w:proofErr w:type="spellStart"/>
+            <w:r>
+              <w:t>RongKai</w:t>
+            </w:r>
+            <w:proofErr w:type="spellEnd"/>
+            <w:r>
+              <w:t xml:space="preserve">           LIU</w:t>
             </w:r>
           </w:p>
         </w:tc>
@@ -3944,7 +4071,23 @@
           <w:i w:val="0"/>
           <w:iCs/>
         </w:rPr>
-        <w:t xml:space="preserve"> as font for both first-level and second-level titles, of which the font sizes are 18 and 14 respectively. And titles will be highlighted by bold.</w:t>
+        <w:t xml:space="preserve"> as font for both </w:t>
+      </w:r>
+      <w:proofErr w:type="gramStart"/>
+      <w:r>
+        <w:rPr>
+          <w:i w:val="0"/>
+          <w:iCs/>
+        </w:rPr>
+        <w:t>first-level</w:t>
+      </w:r>
+      <w:proofErr w:type="gramEnd"/>
+      <w:r>
+        <w:rPr>
+          <w:i w:val="0"/>
+          <w:iCs/>
+        </w:rPr>
+        <w:t xml:space="preserve"> and second-level titles, of which the font sizes are 18 and 14 respectively. And titles will be highlighted by bold.</w:t>
       </w:r>
     </w:p>
     <w:p>
@@ -5326,6 +5469,7 @@
         </w:rPr>
         <w:t xml:space="preserve">The application is based on web browser. The application </w:t>
       </w:r>
+      <w:proofErr w:type="gramStart"/>
       <w:r>
         <w:rPr>
           <w:i w:val="0"/>
@@ -5338,7 +5482,15 @@
           <w:i w:val="0"/>
           <w:iCs/>
         </w:rPr>
-        <w:t xml:space="preserve">able to run on Linux-based operating system or Microsoft </w:t>
+        <w:t>able to</w:t>
+      </w:r>
+      <w:proofErr w:type="gramEnd"/>
+      <w:r>
+        <w:rPr>
+          <w:i w:val="0"/>
+          <w:iCs/>
+        </w:rPr>
+        <w:t xml:space="preserve"> run on Linux-based operating system or Microsoft </w:t>
       </w:r>
       <w:r>
         <w:rPr>
@@ -5548,7 +5700,23 @@
           <w:i w:val="0"/>
           <w:iCs/>
         </w:rPr>
-        <w:t>Users can use this feature to login to the system with corresponding role. This is the highest priority feature in the system because only if the user has logged in, can he/she use other features in the system. User can also logout whenever he/she wants. After logging out, he/she should cannot access to the functions of the system until they re-login.</w:t>
+        <w:t xml:space="preserve">Users can use this feature to login to the system with corresponding role. This is the highest priority feature in the system because only if the user has logged in, can he/she use other features in the system. User can also logout whenever he/she wants. After logging out, he/she </w:t>
+      </w:r>
+      <w:proofErr w:type="gramStart"/>
+      <w:r>
+        <w:rPr>
+          <w:i w:val="0"/>
+          <w:iCs/>
+        </w:rPr>
+        <w:t>should cannot</w:t>
+      </w:r>
+      <w:proofErr w:type="gramEnd"/>
+      <w:r>
+        <w:rPr>
+          <w:i w:val="0"/>
+          <w:iCs/>
+        </w:rPr>
+        <w:t xml:space="preserve"> access to the functions of the system until they re-login.</w:t>
       </w:r>
     </w:p>
     <w:p>
@@ -6250,7 +6418,7 @@
         </w:rPr>
         <w:lastRenderedPageBreak/>
         <w:drawing>
-          <wp:anchor distT="0" distB="0" distL="114300" distR="114300" simplePos="0" relativeHeight="251666432" behindDoc="0" locked="0" layoutInCell="1" allowOverlap="1" wp14:anchorId="1BB1150A" wp14:editId="14984042">
+          <wp:anchor distT="0" distB="0" distL="114300" distR="114300" simplePos="0" relativeHeight="251666432" behindDoc="0" locked="0" layoutInCell="1" allowOverlap="1" wp14:anchorId="1BB1150A" wp14:editId="66576B5F">
             <wp:simplePos x="0" y="0"/>
             <wp:positionH relativeFrom="margin">
               <wp:align>left</wp:align>
@@ -6657,26 +6825,29 @@
     </w:p>
     <w:p>
       <w:pPr>
-        <w:pStyle w:val="level4"/>
-        <w:jc w:val="both"/>
-      </w:pPr>
-      <w:commentRangeStart w:id="47"/>
+        <w:pStyle w:val="level3text"/>
+        <w:jc w:val="both"/>
+        <w:rPr>
+          <w:i w:val="0"/>
+          <w:iCs/>
+        </w:rPr>
+      </w:pPr>
       <w:r>
         <w:rPr>
           <w:noProof/>
         </w:rPr>
         <w:lastRenderedPageBreak/>
         <w:drawing>
-          <wp:anchor distT="0" distB="0" distL="114300" distR="114300" simplePos="0" relativeHeight="251694080" behindDoc="0" locked="0" layoutInCell="1" allowOverlap="1" wp14:anchorId="5CC6F0C4" wp14:editId="7A552FFA">
+          <wp:anchor distT="0" distB="0" distL="114300" distR="114300" simplePos="0" relativeHeight="251694080" behindDoc="0" locked="0" layoutInCell="1" allowOverlap="1" wp14:anchorId="5CC6F0C4" wp14:editId="07EF663C">
             <wp:simplePos x="0" y="0"/>
             <wp:positionH relativeFrom="margin">
-              <wp:posOffset>5080</wp:posOffset>
+              <wp:align>right</wp:align>
             </wp:positionH>
             <wp:positionV relativeFrom="paragraph">
-              <wp:posOffset>0</wp:posOffset>
+              <wp:posOffset>395</wp:posOffset>
             </wp:positionV>
-            <wp:extent cx="6120765" cy="2801620"/>
-            <wp:effectExtent l="0" t="0" r="0" b="0"/>
+            <wp:extent cx="6127115" cy="3044825"/>
+            <wp:effectExtent l="0" t="0" r="6985" b="3175"/>
             <wp:wrapTopAndBottom/>
             <wp:docPr id="8" name="图片 8"/>
             <wp:cNvGraphicFramePr>
@@ -6692,7 +6863,7 @@
                     </pic:cNvPicPr>
                   </pic:nvPicPr>
                   <pic:blipFill>
-                    <a:blip r:embed="rId20">
+                    <a:blip r:embed="rId20" cstate="print">
                       <a:extLst>
                         <a:ext uri="{28A0092B-C50C-407E-A947-70E740481C1C}">
                           <a14:useLocalDpi xmlns:a14="http://schemas.microsoft.com/office/drawing/2010/main" val="0"/>
@@ -6706,7 +6877,7 @@
                   <pic:spPr bwMode="auto">
                     <a:xfrm>
                       <a:off x="0" y="0"/>
-                      <a:ext cx="6120765" cy="2801620"/>
+                      <a:ext cx="6127115" cy="3044825"/>
                     </a:xfrm>
                     <a:prstGeom prst="rect">
                       <a:avLst/>
@@ -6728,6 +6899,13 @@
           </wp:anchor>
         </w:drawing>
       </w:r>
+    </w:p>
+    <w:p>
+      <w:pPr>
+        <w:pStyle w:val="level4"/>
+        <w:jc w:val="both"/>
+      </w:pPr>
+      <w:commentRangeStart w:id="47"/>
       <w:commentRangeEnd w:id="47"/>
       <w:r>
         <w:rPr>
@@ -6887,7 +7065,18 @@
           <w:szCs w:val="22"/>
           <w:lang w:eastAsia="zh-CN"/>
         </w:rPr>
-        <w:t>Form all the teams by combining pairs of students randomly by the system automatically</w:t>
+        <w:t>Form all the teams by combining pairs of students rand</w:t>
+      </w:r>
+      <w:bookmarkStart w:id="48" w:name="_GoBack"/>
+      <w:bookmarkEnd w:id="48"/>
+      <w:r>
+        <w:rPr>
+          <w:rFonts w:ascii="Arial" w:hAnsi="Arial" w:cs="Arial"/>
+          <w:sz w:val="22"/>
+          <w:szCs w:val="22"/>
+          <w:lang w:eastAsia="zh-CN"/>
+        </w:rPr>
+        <w:t>omly by the system automatically</w:t>
       </w:r>
     </w:p>
     <w:p>
@@ -7036,6 +7225,28 @@
       </w:pPr>
       <w:r>
         <w:rPr>
+          <w:rFonts w:ascii="Arial" w:hAnsi="Arial" w:cs="Arial"/>
+          <w:sz w:val="22"/>
+          <w:szCs w:val="22"/>
+          <w:lang w:eastAsia="zh-CN"/>
+        </w:rPr>
+        <w:tab/>
+        <w:t xml:space="preserve">To </w:t>
+      </w:r>
+    </w:p>
+    <w:p>
+      <w:pPr>
+        <w:pStyle w:val="requirement"/>
+        <w:jc w:val="both"/>
+        <w:rPr>
+          <w:rFonts w:ascii="Arial" w:hAnsi="Arial" w:cs="Arial"/>
+          <w:sz w:val="22"/>
+          <w:szCs w:val="22"/>
+          <w:lang w:eastAsia="zh-CN"/>
+        </w:rPr>
+      </w:pPr>
+      <w:r>
+        <w:rPr>
           <w:rFonts w:ascii="Arial" w:hAnsi="Arial" w:cs="Arial" w:hint="eastAsia"/>
           <w:sz w:val="22"/>
           <w:szCs w:val="22"/>
@@ -7060,7 +7271,25 @@
           <w:lang w:eastAsia="zh-CN"/>
         </w:rPr>
         <w:tab/>
-        <w:t xml:space="preserve">For forming method 2, 3, 4 and 5, the teacher should let the students create their own teams first before </w:t>
+        <w:t xml:space="preserve">For forming method </w:t>
+      </w:r>
+      <w:r>
+        <w:rPr>
+          <w:rFonts w:ascii="Arial" w:hAnsi="Arial" w:cs="Arial"/>
+          <w:sz w:val="22"/>
+          <w:szCs w:val="22"/>
+          <w:lang w:eastAsia="zh-CN"/>
+        </w:rPr>
+        <w:t>1</w:t>
+      </w:r>
+      <w:r>
+        <w:rPr>
+          <w:rFonts w:ascii="Arial" w:hAnsi="Arial" w:cs="Arial"/>
+          <w:sz w:val="22"/>
+          <w:szCs w:val="22"/>
+          <w:lang w:eastAsia="zh-CN"/>
+        </w:rPr>
+        <w:t xml:space="preserve">, 4 and 5, the teacher should let the students create their own teams first before </w:t>
       </w:r>
       <w:r>
         <w:rPr>
@@ -7165,11 +7394,11 @@
       <w:pPr>
         <w:pStyle w:val="2"/>
       </w:pPr>
-      <w:bookmarkStart w:id="48" w:name="_Toc35785070"/>
+      <w:bookmarkStart w:id="49" w:name="_Toc35785070"/>
       <w:r>
         <w:t>Export contribution file for a course</w:t>
       </w:r>
-      <w:bookmarkEnd w:id="48"/>
+      <w:bookmarkEnd w:id="49"/>
     </w:p>
     <w:p>
       <w:pPr>
@@ -7208,6 +7437,7 @@
         <w:jc w:val="both"/>
       </w:pPr>
       <w:r>
+        <w:lastRenderedPageBreak/>
         <w:t>3.5.2</w:t>
       </w:r>
       <w:r>
@@ -7234,7 +7464,6 @@
         <w:rPr>
           <w:noProof/>
         </w:rPr>
-        <w:lastRenderedPageBreak/>
         <w:drawing>
           <wp:anchor distT="0" distB="0" distL="114300" distR="114300" simplePos="0" relativeHeight="251678720" behindDoc="0" locked="0" layoutInCell="1" allowOverlap="1" wp14:anchorId="46093AC8" wp14:editId="29AEB314">
             <wp:simplePos x="0" y="0"/>
@@ -7633,6 +7862,7 @@
         </w:rPr>
         <w:t xml:space="preserve"> is the assessment percentage for submission </w:t>
       </w:r>
+      <w:proofErr w:type="spellStart"/>
       <w:r>
         <w:rPr>
           <w:i/>
@@ -7642,6 +7872,7 @@
         </w:rPr>
         <w:t>i</w:t>
       </w:r>
+      <w:proofErr w:type="spellEnd"/>
       <w:r>
         <w:rPr>
           <w:rFonts w:ascii="Arial" w:hAnsi="Arial" w:cs="Arial"/>
@@ -7679,6 +7910,7 @@
         </w:rPr>
         <w:t xml:space="preserve"> is the contribution of a student in submission </w:t>
       </w:r>
+      <w:proofErr w:type="spellStart"/>
       <w:r>
         <w:rPr>
           <w:i/>
@@ -7688,6 +7920,7 @@
         </w:rPr>
         <w:t>i</w:t>
       </w:r>
+      <w:proofErr w:type="spellEnd"/>
       <w:r>
         <w:rPr>
           <w:rFonts w:ascii="Arial" w:hAnsi="Arial" w:cs="Arial"/>
@@ -7800,11 +8033,11 @@
       <w:pPr>
         <w:pStyle w:val="2"/>
       </w:pPr>
-      <w:bookmarkStart w:id="49" w:name="_Toc35785071"/>
+      <w:bookmarkStart w:id="50" w:name="_Toc35785071"/>
       <w:r>
         <w:t>Student update password</w:t>
       </w:r>
-      <w:bookmarkEnd w:id="49"/>
+      <w:bookmarkEnd w:id="50"/>
     </w:p>
     <w:p>
       <w:pPr>
@@ -7893,7 +8126,6 @@
         <w:rPr>
           <w:noProof/>
         </w:rPr>
-        <w:lastRenderedPageBreak/>
         <w:drawing>
           <wp:anchor distT="0" distB="0" distL="114300" distR="114300" simplePos="0" relativeHeight="251684864" behindDoc="0" locked="0" layoutInCell="1" allowOverlap="1" wp14:anchorId="0E223D8B" wp14:editId="29E298F8">
             <wp:simplePos x="0" y="0"/>
@@ -8101,11 +8333,11 @@
       <w:pPr>
         <w:pStyle w:val="2"/>
       </w:pPr>
-      <w:bookmarkStart w:id="50" w:name="_Toc35785072"/>
+      <w:bookmarkStart w:id="51" w:name="_Toc35785072"/>
       <w:r>
         <w:t>Student chooses team member</w:t>
       </w:r>
-      <w:bookmarkEnd w:id="50"/>
+      <w:bookmarkEnd w:id="51"/>
     </w:p>
     <w:p>
       <w:pPr>
@@ -8213,7 +8445,7 @@
         <w:pStyle w:val="level4"/>
         <w:jc w:val="both"/>
       </w:pPr>
-      <w:commentRangeStart w:id="51"/>
+      <w:commentRangeStart w:id="52"/>
       <w:r>
         <w:rPr>
           <w:noProof/>
@@ -8280,12 +8512,12 @@
           </wp:anchor>
         </w:drawing>
       </w:r>
-      <w:commentRangeEnd w:id="51"/>
+      <w:commentRangeEnd w:id="52"/>
       <w:r>
         <w:rPr>
           <w:rStyle w:val="ac"/>
         </w:rPr>
-        <w:commentReference w:id="51"/>
+        <w:commentReference w:id="52"/>
       </w:r>
       <w:r>
         <w:t>3.7.2</w:t>
@@ -8364,7 +8596,17 @@
           <w:sz w:val="22"/>
           <w:szCs w:val="22"/>
         </w:rPr>
-        <w:t>If the team formation method is 1, 3 and 4 (method 1 is “all the members are chosen by students themselves”; method 3 and 4 are “a student can choose one friend and others are given by system randomly”), then this feature is enabled.</w:t>
+        <w:t xml:space="preserve">If the team formation method is 1, 3 and 4 (method 1 is “all the members are chosen by students themselves”; method 3 and 4 are “a student can choose </w:t>
+      </w:r>
+      <w:r>
+        <w:rPr>
+          <w:rFonts w:ascii="Arial" w:hAnsi="Arial"/>
+          <w:iCs/>
+          <w:sz w:val="22"/>
+          <w:szCs w:val="22"/>
+        </w:rPr>
+        <w:lastRenderedPageBreak/>
+        <w:t>one friend and others are given by system randomly”), then this feature is enabled.</w:t>
       </w:r>
     </w:p>
     <w:p>
@@ -8422,7 +8664,6 @@
           <w:sz w:val="22"/>
           <w:szCs w:val="22"/>
         </w:rPr>
-        <w:lastRenderedPageBreak/>
         <w:t>REQ-</w:t>
       </w:r>
       <w:r>
@@ -8947,6 +9188,7 @@
           <w:i w:val="0"/>
           <w:iCs/>
         </w:rPr>
+        <w:lastRenderedPageBreak/>
         <w:t>The project leader can assess each member’s contribution in each submission if he likes.</w:t>
       </w:r>
       <w:r>
@@ -8968,9 +9210,8 @@
           <w:i/>
           <w:noProof/>
         </w:rPr>
-        <w:lastRenderedPageBreak/>
         <w:drawing>
-          <wp:anchor distT="0" distB="0" distL="114300" distR="114300" simplePos="0" relativeHeight="251692032" behindDoc="0" locked="0" layoutInCell="1" allowOverlap="1" wp14:anchorId="1CEA2BDC" wp14:editId="6C3E5B1D">
+          <wp:anchor distT="0" distB="0" distL="114300" distR="114300" simplePos="0" relativeHeight="251692032" behindDoc="0" locked="0" layoutInCell="1" allowOverlap="1" wp14:anchorId="1CEA2BDC" wp14:editId="6B86C317">
             <wp:simplePos x="0" y="0"/>
             <wp:positionH relativeFrom="column">
               <wp:posOffset>17780</wp:posOffset>
@@ -9269,6 +9510,46 @@
     </w:p>
     <w:p>
       <w:pPr>
+        <w:pStyle w:val="requirement"/>
+        <w:jc w:val="both"/>
+        <w:rPr>
+          <w:rFonts w:ascii="Arial" w:hAnsi="Arial" w:cs="Arial"/>
+          <w:sz w:val="22"/>
+          <w:szCs w:val="22"/>
+          <w:lang w:eastAsia="zh-CN"/>
+        </w:rPr>
+      </w:pPr>
+      <w:r>
+        <w:rPr>
+          <w:rFonts w:ascii="Arial" w:hAnsi="Arial" w:cs="Arial"/>
+          <w:sz w:val="22"/>
+          <w:szCs w:val="22"/>
+          <w:lang w:eastAsia="zh-CN"/>
+        </w:rPr>
+        <w:t>REQ-4:</w:t>
+      </w:r>
+      <w:r>
+        <w:rPr>
+          <w:rFonts w:ascii="Arial" w:hAnsi="Arial" w:cs="Arial"/>
+          <w:sz w:val="22"/>
+          <w:szCs w:val="22"/>
+          <w:lang w:eastAsia="zh-CN"/>
+        </w:rPr>
+        <w:tab/>
+        <w:t xml:space="preserve">The final contribution of every student will be computed during </w:t>
+      </w:r>
+      <w:r>
+        <w:rPr>
+          <w:rFonts w:ascii="Arial" w:hAnsi="Arial" w:cs="Arial"/>
+          <w:sz w:val="22"/>
+          <w:szCs w:val="22"/>
+          <w:lang w:eastAsia="zh-CN"/>
+        </w:rPr>
+        <w:t>System Feature 3.5 “Export contribution file”.</w:t>
+      </w:r>
+    </w:p>
+    <w:p>
+      <w:pPr>
         <w:pStyle w:val="level3text"/>
         <w:ind w:firstLine="0"/>
         <w:jc w:val="both"/>
@@ -9446,15 +9727,18 @@
         <w:pStyle w:val="requirement"/>
         <w:jc w:val="both"/>
         <w:rPr>
-          <w:iCs/>
-          <w:szCs w:val="22"/>
-        </w:rPr>
-      </w:pPr>
-      <w:r>
-        <w:rPr>
-          <w:rFonts w:ascii="Arial" w:hAnsi="Arial" w:cs="Arial"/>
-          <w:sz w:val="22"/>
-          <w:szCs w:val="22"/>
+          <w:rFonts w:ascii="Arial" w:hAnsi="Arial" w:cs="Arial"/>
+          <w:sz w:val="22"/>
+          <w:szCs w:val="22"/>
+          <w:lang w:eastAsia="zh-CN"/>
+        </w:rPr>
+      </w:pPr>
+      <w:r>
+        <w:rPr>
+          <w:rFonts w:ascii="Arial" w:hAnsi="Arial" w:cs="Arial"/>
+          <w:sz w:val="22"/>
+          <w:szCs w:val="22"/>
+          <w:lang w:eastAsia="zh-CN"/>
         </w:rPr>
         <w:t>REQ-1</w:t>
       </w:r>
@@ -9478,8 +9762,10 @@
       </w:r>
       <w:r>
         <w:rPr>
-          <w:iCs/>
-          <w:szCs w:val="22"/>
+          <w:rFonts w:ascii="Arial" w:hAnsi="Arial" w:cs="Arial"/>
+          <w:sz w:val="22"/>
+          <w:szCs w:val="22"/>
+          <w:lang w:eastAsia="zh-CN"/>
         </w:rPr>
         <w:t>Whether the team member can update the assessment of the leader is TBD.</w:t>
       </w:r>
@@ -9489,15 +9775,18 @@
         <w:pStyle w:val="requirement"/>
         <w:jc w:val="both"/>
         <w:rPr>
-          <w:iCs/>
-          <w:szCs w:val="22"/>
-        </w:rPr>
-      </w:pPr>
-      <w:r>
-        <w:rPr>
-          <w:rFonts w:ascii="Arial" w:hAnsi="Arial" w:cs="Arial"/>
-          <w:sz w:val="22"/>
-          <w:szCs w:val="22"/>
+          <w:rFonts w:ascii="Arial" w:hAnsi="Arial" w:cs="Arial"/>
+          <w:sz w:val="22"/>
+          <w:szCs w:val="22"/>
+          <w:lang w:eastAsia="zh-CN"/>
+        </w:rPr>
+      </w:pPr>
+      <w:r>
+        <w:rPr>
+          <w:rFonts w:ascii="Arial" w:hAnsi="Arial" w:cs="Arial"/>
+          <w:sz w:val="22"/>
+          <w:szCs w:val="22"/>
+          <w:lang w:eastAsia="zh-CN"/>
         </w:rPr>
         <w:t>REQ-2</w:t>
       </w:r>
@@ -9521,8 +9810,10 @@
       </w:r>
       <w:r>
         <w:rPr>
-          <w:iCs/>
-          <w:szCs w:val="22"/>
+          <w:rFonts w:ascii="Arial" w:hAnsi="Arial" w:cs="Arial"/>
+          <w:sz w:val="22"/>
+          <w:szCs w:val="22"/>
+          <w:lang w:eastAsia="zh-CN"/>
         </w:rPr>
         <w:t>In Assess page, all the courses where the student enrolled are displayed to be selected. If the identity in the selected course is member, the system will automatically route to member assess page.</w:t>
       </w:r>
@@ -9532,101 +9823,160 @@
         <w:pStyle w:val="requirement"/>
         <w:jc w:val="both"/>
         <w:rPr>
-          <w:iCs/>
-          <w:szCs w:val="22"/>
-        </w:rPr>
-      </w:pPr>
-      <w:r>
-        <w:rPr>
-          <w:iCs/>
-          <w:szCs w:val="22"/>
+          <w:rFonts w:ascii="Arial" w:hAnsi="Arial" w:cs="Arial"/>
+          <w:sz w:val="22"/>
+          <w:szCs w:val="22"/>
+          <w:lang w:eastAsia="zh-CN"/>
+        </w:rPr>
+      </w:pPr>
+      <w:r>
+        <w:rPr>
+          <w:rFonts w:ascii="Arial" w:hAnsi="Arial" w:cs="Arial"/>
+          <w:sz w:val="22"/>
+          <w:szCs w:val="22"/>
+          <w:lang w:eastAsia="zh-CN"/>
         </w:rPr>
         <w:t>REQ-3:</w:t>
       </w:r>
       <w:r>
         <w:rPr>
-          <w:iCs/>
-          <w:szCs w:val="22"/>
+          <w:rFonts w:ascii="Arial" w:hAnsi="Arial" w:cs="Arial"/>
+          <w:sz w:val="22"/>
+          <w:szCs w:val="22"/>
+          <w:lang w:eastAsia="zh-CN"/>
         </w:rPr>
         <w:tab/>
         <w:t>There are 4 levels for the assessment of the leader: very good</w:t>
       </w:r>
       <w:r>
         <w:rPr>
-          <w:iCs/>
-          <w:szCs w:val="22"/>
+          <w:rFonts w:ascii="Arial" w:hAnsi="Arial" w:cs="Arial"/>
+          <w:sz w:val="22"/>
+          <w:szCs w:val="22"/>
+          <w:lang w:eastAsia="zh-CN"/>
         </w:rPr>
         <w:t xml:space="preserve"> </w:t>
       </w:r>
       <w:r>
         <w:rPr>
-          <w:iCs/>
-          <w:szCs w:val="22"/>
+          <w:rFonts w:ascii="Arial" w:hAnsi="Arial" w:cs="Arial"/>
+          <w:sz w:val="22"/>
+          <w:szCs w:val="22"/>
+          <w:lang w:eastAsia="zh-CN"/>
         </w:rPr>
         <w:t>&lt;2&gt;, good</w:t>
       </w:r>
       <w:r>
         <w:rPr>
-          <w:iCs/>
-          <w:szCs w:val="22"/>
+          <w:rFonts w:ascii="Arial" w:hAnsi="Arial" w:cs="Arial"/>
+          <w:sz w:val="22"/>
+          <w:szCs w:val="22"/>
+          <w:lang w:eastAsia="zh-CN"/>
         </w:rPr>
         <w:t xml:space="preserve"> </w:t>
       </w:r>
       <w:r>
         <w:rPr>
-          <w:iCs/>
-          <w:szCs w:val="22"/>
+          <w:rFonts w:ascii="Arial" w:hAnsi="Arial" w:cs="Arial"/>
+          <w:sz w:val="22"/>
+          <w:szCs w:val="22"/>
+          <w:lang w:eastAsia="zh-CN"/>
         </w:rPr>
         <w:t>&lt;1&gt;, fair</w:t>
       </w:r>
       <w:r>
         <w:rPr>
-          <w:iCs/>
-          <w:szCs w:val="22"/>
+          <w:rFonts w:ascii="Arial" w:hAnsi="Arial" w:cs="Arial"/>
+          <w:sz w:val="22"/>
+          <w:szCs w:val="22"/>
+          <w:lang w:eastAsia="zh-CN"/>
         </w:rPr>
         <w:t xml:space="preserve"> </w:t>
       </w:r>
       <w:r>
         <w:rPr>
-          <w:iCs/>
-          <w:szCs w:val="22"/>
+          <w:rFonts w:ascii="Arial" w:hAnsi="Arial" w:cs="Arial"/>
+          <w:sz w:val="22"/>
+          <w:szCs w:val="22"/>
+          <w:lang w:eastAsia="zh-CN"/>
         </w:rPr>
         <w:t>&lt;0&gt;, bad</w:t>
       </w:r>
       <w:r>
         <w:rPr>
-          <w:iCs/>
-          <w:szCs w:val="22"/>
+          <w:rFonts w:ascii="Arial" w:hAnsi="Arial" w:cs="Arial"/>
+          <w:sz w:val="22"/>
+          <w:szCs w:val="22"/>
+          <w:lang w:eastAsia="zh-CN"/>
         </w:rPr>
         <w:t xml:space="preserve"> </w:t>
       </w:r>
       <w:r>
         <w:rPr>
-          <w:iCs/>
-          <w:szCs w:val="22"/>
+          <w:rFonts w:ascii="Arial" w:hAnsi="Arial" w:cs="Arial"/>
+          <w:sz w:val="22"/>
+          <w:szCs w:val="22"/>
+          <w:lang w:eastAsia="zh-CN"/>
         </w:rPr>
         <w:t>&lt;-1&gt;, very bad</w:t>
       </w:r>
       <w:r>
         <w:rPr>
-          <w:iCs/>
-          <w:szCs w:val="22"/>
+          <w:rFonts w:ascii="Arial" w:hAnsi="Arial" w:cs="Arial"/>
+          <w:sz w:val="22"/>
+          <w:szCs w:val="22"/>
+          <w:lang w:eastAsia="zh-CN"/>
         </w:rPr>
         <w:t xml:space="preserve"> </w:t>
       </w:r>
       <w:r>
         <w:rPr>
-          <w:iCs/>
-          <w:szCs w:val="22"/>
+          <w:rFonts w:ascii="Arial" w:hAnsi="Arial" w:cs="Arial"/>
+          <w:sz w:val="22"/>
+          <w:szCs w:val="22"/>
+          <w:lang w:eastAsia="zh-CN"/>
         </w:rPr>
         <w:t>&lt;-2&gt;</w:t>
       </w:r>
       <w:r>
         <w:rPr>
-          <w:iCs/>
-          <w:szCs w:val="22"/>
+          <w:rFonts w:ascii="Arial" w:hAnsi="Arial" w:cs="Arial"/>
+          <w:sz w:val="22"/>
+          <w:szCs w:val="22"/>
+          <w:lang w:eastAsia="zh-CN"/>
         </w:rPr>
         <w:t>.</w:t>
+      </w:r>
+    </w:p>
+    <w:p>
+      <w:pPr>
+        <w:pStyle w:val="requirement"/>
+        <w:jc w:val="both"/>
+        <w:rPr>
+          <w:rFonts w:ascii="Arial" w:hAnsi="Arial" w:cs="Arial"/>
+          <w:sz w:val="22"/>
+          <w:szCs w:val="22"/>
+          <w:lang w:eastAsia="zh-CN"/>
+        </w:rPr>
+      </w:pPr>
+      <w:r>
+        <w:rPr>
+          <w:rFonts w:ascii="Arial" w:hAnsi="Arial" w:cs="Arial"/>
+          <w:sz w:val="22"/>
+          <w:szCs w:val="22"/>
+          <w:lang w:eastAsia="zh-CN"/>
+        </w:rPr>
+        <w:t>REQ-4:</w:t>
+      </w:r>
+      <w:r>
+        <w:rPr>
+          <w:rFonts w:ascii="Arial" w:hAnsi="Arial" w:cs="Arial"/>
+          <w:sz w:val="22"/>
+          <w:szCs w:val="22"/>
+          <w:lang w:eastAsia="zh-CN"/>
+        </w:rPr>
+        <w:tab/>
+        <w:t>The final bonus of the leaders will be computed during System Feature 3.5 “Export contribution file”.</w:t>
       </w:r>
     </w:p>
     <w:p>
@@ -12974,6 +13324,10 @@
     <w:p>
       <w:pPr>
         <w:pStyle w:val="ad"/>
+        <w:rPr>
+          <w:b/>
+          <w:bCs/>
+        </w:rPr>
       </w:pPr>
       <w:r>
         <w:rPr>
@@ -12984,12 +13338,16 @@
       <w:r>
         <w:rPr>
           <w:rFonts w:hint="eastAsia"/>
+          <w:b/>
+          <w:bCs/>
           <w:lang w:eastAsia="zh-CN"/>
         </w:rPr>
         <w:t>When</w:t>
       </w:r>
       <w:r>
         <w:rPr>
+          <w:b/>
+          <w:bCs/>
           <w:lang w:eastAsia="zh-CN"/>
         </w:rPr>
         <w:t xml:space="preserve"> the course name is set up?</w:t>
@@ -13034,18 +13392,22 @@
       <w:pPr>
         <w:pStyle w:val="ad"/>
         <w:rPr>
-          <w:lang w:eastAsia="zh-CN"/>
-        </w:rPr>
-      </w:pPr>
-      <w:r>
-        <w:rPr>
+          <w:b/>
+          <w:bCs/>
+          <w:lang w:eastAsia="zh-CN"/>
+        </w:rPr>
+      </w:pPr>
+      <w:r>
+        <w:rPr>
+          <w:b/>
+          <w:bCs/>
           <w:lang w:eastAsia="zh-CN"/>
         </w:rPr>
         <w:t>When to form team if method 2 and 3</w:t>
       </w:r>
     </w:p>
   </w:comment>
-  <w:comment w:id="51" w:author="Xin Feng" w:date="2020-03-25T09:41:00Z" w:initials="XF">
+  <w:comment w:id="52" w:author="Xin Feng" w:date="2020-03-25T09:41:00Z" w:initials="XF">
     <w:p>
       <w:pPr>
         <w:pStyle w:val="ad"/>
@@ -13126,8 +13488,6 @@
         </w:rPr>
         <w:t>ill not leave 19?</w:t>
       </w:r>
-      <w:bookmarkStart w:id="52" w:name="_GoBack"/>
-      <w:bookmarkEnd w:id="52"/>
     </w:p>
   </w:comment>
   <w:comment w:id="55" w:author="Xin Feng" w:date="2020-03-25T09:47:00Z" w:initials="XF">
@@ -13160,7 +13520,7 @@
         <w:pStyle w:val="ad"/>
         <w:numPr>
           <w:ilvl w:val="0"/>
-          <w:numId w:val="12"/>
+          <w:numId w:val="11"/>
         </w:numPr>
         <w:rPr>
           <w:lang w:eastAsia="zh-CN"/>
@@ -13169,15 +13529,32 @@
       <w:r>
         <w:rPr>
           <w:rFonts w:hint="eastAsia"/>
+          <w:b/>
+          <w:bCs/>
           <w:lang w:eastAsia="zh-CN"/>
         </w:rPr>
         <w:t>I</w:t>
       </w:r>
       <w:r>
         <w:rPr>
-          <w:lang w:eastAsia="zh-CN"/>
-        </w:rPr>
-        <w:t>n 24, , if the leader does not want to give the assessment currently, what can he do?</w:t>
+          <w:b/>
+          <w:bCs/>
+          <w:lang w:eastAsia="zh-CN"/>
+        </w:rPr>
+        <w:t>n 24, if the leader does not want to give the assessment currently, what can he do?</w:t>
+      </w:r>
+      <w:r>
+        <w:rPr>
+          <w:rFonts w:hint="eastAsia"/>
+          <w:lang w:eastAsia="zh-CN"/>
+        </w:rPr>
+        <w:t xml:space="preserve"> </w:t>
+      </w:r>
+      <w:r>
+        <w:rPr>
+          <w:lang w:eastAsia="zh-CN"/>
+        </w:rPr>
+        <w:t>(Cancel)</w:t>
       </w:r>
     </w:p>
     <w:p>
@@ -13211,7 +13588,21 @@
         <w:rPr>
           <w:lang w:eastAsia="zh-CN"/>
         </w:rPr>
-        <w:t>25 comments similar to 23</w:t>
+        <w:t xml:space="preserve">25 comments </w:t>
+      </w:r>
+      <w:proofErr w:type="gramStart"/>
+      <w:r>
+        <w:rPr>
+          <w:lang w:eastAsia="zh-CN"/>
+        </w:rPr>
+        <w:t>similar to</w:t>
+      </w:r>
+      <w:proofErr w:type="gramEnd"/>
+      <w:r>
+        <w:rPr>
+          <w:lang w:eastAsia="zh-CN"/>
+        </w:rPr>
+        <w:t xml:space="preserve"> 23</w:t>
       </w:r>
     </w:p>
     <w:p>
@@ -13247,18 +13638,24 @@
           <w:numId w:val="12"/>
         </w:numPr>
         <w:rPr>
+          <w:b/>
+          <w:bCs/>
           <w:lang w:eastAsia="zh-CN"/>
         </w:rPr>
       </w:pPr>
       <w:r>
         <w:rPr>
           <w:rFonts w:hint="eastAsia"/>
+          <w:b/>
+          <w:bCs/>
           <w:lang w:eastAsia="zh-CN"/>
         </w:rPr>
         <w:t>W</w:t>
       </w:r>
       <w:r>
         <w:rPr>
+          <w:b/>
+          <w:bCs/>
           <w:lang w:eastAsia="zh-CN"/>
         </w:rPr>
         <w:t xml:space="preserve">here to calculate </w:t>
@@ -13266,6 +13663,8 @@
       <w:r>
         <w:rPr>
           <w:rFonts w:hint="eastAsia"/>
+          <w:b/>
+          <w:bCs/>
           <w:lang w:eastAsia="zh-CN"/>
         </w:rPr>
         <w:t>Bonus</w:t>
@@ -13277,11 +13676,11 @@
 
 <file path=word/commentsExtended.xml><?xml version="1.0" encoding="utf-8"?>
 <w15:commentsEx xmlns:wpc="http://schemas.microsoft.com/office/word/2010/wordprocessingCanvas" xmlns:cx="http://schemas.microsoft.com/office/drawing/2014/chartex" xmlns:cx1="http://schemas.microsoft.com/office/drawing/2015/9/8/chartex" xmlns:cx2="http://schemas.microsoft.com/office/drawing/2015/10/21/chartex" xmlns:cx3="http://schemas.microsoft.com/office/drawing/2016/5/9/chartex" xmlns:cx4="http://schemas.microsoft.com/office/drawing/2016/5/10/chartex" xmlns:cx5="http://schemas.microsoft.com/office/drawing/2016/5/11/chartex" xmlns:cx6="http://schemas.microsoft.com/office/drawing/2016/5/12/chartex" xmlns:cx7="http://schemas.microsoft.com/office/drawing/2016/5/13/chartex" xmlns:cx8="http://schemas.microsoft.com/office/drawing/2016/5/14/chartex" xmlns:mc="http://schemas.openxmlformats.org/markup-compatibility/2006" xmlns:aink="http://schemas.microsoft.com/office/drawing/2016/ink" xmlns:am3d="http://schemas.microsoft.com/office/drawing/2017/model3d" xmlns:o="urn:schemas-microsoft-com:office:office" xmlns:r="http://schemas.openxmlformats.org/officeDocument/2006/relationships" xmlns:m="http://schemas.openxmlformats.org/officeDocument/2006/math" xmlns:v="urn:schemas-microsoft-com:vml" xmlns:wp14="http://schemas.microsoft.com/office/word/2010/wordprocessingDrawing" xmlns:wp="http://schemas.openxmlformats.org/drawingml/2006/wordprocessingDrawing" xmlns:w10="urn:schemas-microsoft-com:office:word" xmlns:w="http://schemas.openxmlformats.org/wordprocessingml/2006/main" xmlns:w14="http://schemas.microsoft.com/office/word/2010/wordml" xmlns:w15="http://schemas.microsoft.com/office/word/2012/wordml" xmlns:w16cid="http://schemas.microsoft.com/office/word/2016/wordml/cid" xmlns:w16se="http://schemas.microsoft.com/office/word/2015/wordml/symex" xmlns:wpg="http://schemas.microsoft.com/office/word/2010/wordprocessingGroup" xmlns:wpi="http://schemas.microsoft.com/office/word/2010/wordprocessingInk" xmlns:wne="http://schemas.microsoft.com/office/word/2006/wordml" xmlns:wps="http://schemas.microsoft.com/office/word/2010/wordprocessingShape" mc:Ignorable="w14 w15 w16se w16cid wp14">
-  <w15:commentEx w15:paraId="5A688DB6" w15:done="0"/>
-  <w15:commentEx w15:paraId="1440E972" w15:done="0"/>
-  <w15:commentEx w15:paraId="580C18DC" w15:done="0"/>
-  <w15:commentEx w15:paraId="7AD1DE61" w15:done="0"/>
-  <w15:commentEx w15:paraId="437F8D7F" w15:done="0"/>
+  <w15:commentEx w15:paraId="5A688DB6" w15:done="1"/>
+  <w15:commentEx w15:paraId="1440E972" w15:done="1"/>
+  <w15:commentEx w15:paraId="580C18DC" w15:done="1"/>
+  <w15:commentEx w15:paraId="7AD1DE61" w15:done="1"/>
+  <w15:commentEx w15:paraId="437F8D7F" w15:done="1"/>
 </w15:commentsEx>
 </file>
 
@@ -13328,7 +13727,15 @@
       <w:jc w:val="center"/>
     </w:pPr>
     <w:r>
-      <w:t>Copyright © 2002 by Karl E. Wiegers. Permission is granted to use, modify, and distribute this document.</w:t>
+      <w:t xml:space="preserve">Copyright © 2002 by Karl E. </w:t>
+    </w:r>
+    <w:proofErr w:type="spellStart"/>
+    <w:r>
+      <w:t>Wiegers</w:t>
+    </w:r>
+    <w:proofErr w:type="spellEnd"/>
+    <w:r>
+      <w:t>. Permission is granted to use, modify, and distribute this document.</w:t>
     </w:r>
   </w:p>
 </w:ftr>
@@ -13651,7 +14058,7 @@
         <w:rFonts w:hint="default"/>
       </w:rPr>
     </w:lvl>
-    <w:lvl w:ilvl="1" w:tplc="04090019" w:tentative="1">
+    <w:lvl w:ilvl="1" w:tplc="04090019">
       <w:start w:val="1"/>
       <w:numFmt w:val="lowerLetter"/>
       <w:lvlText w:val="%2)"/>
@@ -16053,7 +16460,7 @@
 </file>
 
 <file path=customXml/itemProps1.xml><?xml version="1.0" encoding="utf-8"?>
-<ds:datastoreItem xmlns:ds="http://schemas.openxmlformats.org/officeDocument/2006/customXml" ds:itemID="{259567C3-3FBF-4343-95F5-15CF39DD7E85}">
+<ds:datastoreItem xmlns:ds="http://schemas.openxmlformats.org/officeDocument/2006/customXml" ds:itemID="{0E10D859-B5BF-465F-9B2E-641CD6345C4B}">
   <ds:schemaRefs>
     <ds:schemaRef ds:uri="http://schemas.openxmlformats.org/officeDocument/2006/bibliography"/>
   </ds:schemaRefs>

</xml_diff>